<commit_message>
Added "numeroFuncionario" to Funcionario class, so we can differentiate it from Pessoa.
Also updated MR word file accordingly, as well as come primary Keys.
</commit_message>
<xml_diff>
--- a/Modelo Relacional - Texto.docx
+++ b/Modelo Relacional - Texto.docx
@@ -1,200 +1,19 @@
 
 <file path=word/document.xml><?xml version="1.0" encoding="utf-8"?>
-<w:document xmlns:wpc="http://schemas.microsoft.com/office/word/2010/wordprocessingCanvas" xmlns:cx="http://schemas.microsoft.com/office/drawing/2014/chartex" xmlns:cx1="http://schemas.microsoft.com/office/drawing/2015/9/8/chartex" xmlns:cx2="http://schemas.microsoft.com/office/drawing/2015/10/21/chartex" xmlns:mc="http://schemas.openxmlformats.org/markup-compatibility/2006" xmlns:o="urn:schemas-microsoft-com:office:office" xmlns:r="http://schemas.openxmlformats.org/officeDocument/2006/relationships" xmlns:m="http://schemas.openxmlformats.org/officeDocument/2006/math" xmlns:v="urn:schemas-microsoft-com:vml" xmlns:wp14="http://schemas.microsoft.com/office/word/2010/wordprocessingDrawing" xmlns:wp="http://schemas.openxmlformats.org/drawingml/2006/wordprocessingDrawing" xmlns:w10="urn:schemas-microsoft-com:office:word" xmlns:w="http://schemas.openxmlformats.org/wordprocessingml/2006/main" xmlns:w14="http://schemas.microsoft.com/office/word/2010/wordml" xmlns:w15="http://schemas.microsoft.com/office/word/2012/wordml" xmlns:w16se="http://schemas.microsoft.com/office/word/2015/wordml/symex" xmlns:wpg="http://schemas.microsoft.com/office/word/2010/wordprocessingGroup" xmlns:wpi="http://schemas.microsoft.com/office/word/2010/wordprocessingInk" xmlns:wne="http://schemas.microsoft.com/office/word/2006/wordml" xmlns:wps="http://schemas.microsoft.com/office/word/2010/wordprocessingShape" mc:Ignorable="w14 w15 w16se wp14">
+<w:document xmlns:wpc="http://schemas.microsoft.com/office/word/2010/wordprocessingCanvas" xmlns:mc="http://schemas.openxmlformats.org/markup-compatibility/2006" xmlns:o="urn:schemas-microsoft-com:office:office" xmlns:r="http://schemas.openxmlformats.org/officeDocument/2006/relationships" xmlns:m="http://schemas.openxmlformats.org/officeDocument/2006/math" xmlns:v="urn:schemas-microsoft-com:vml" xmlns:wp14="http://schemas.microsoft.com/office/word/2010/wordprocessingDrawing" xmlns:wp="http://schemas.openxmlformats.org/drawingml/2006/wordprocessingDrawing" xmlns:w10="urn:schemas-microsoft-com:office:word" xmlns:w="http://schemas.openxmlformats.org/wordprocessingml/2006/main" xmlns:w14="http://schemas.microsoft.com/office/word/2010/wordml" xmlns:w15="http://schemas.microsoft.com/office/word/2012/wordml" xmlns:wpg="http://schemas.microsoft.com/office/word/2010/wordprocessingGroup" xmlns:wpi="http://schemas.microsoft.com/office/word/2010/wordprocessingInk" xmlns:wne="http://schemas.microsoft.com/office/word/2006/wordml" xmlns:wps="http://schemas.microsoft.com/office/word/2010/wordprocessingShape" mc:Ignorable="w14 w15 wp14">
   <w:body>
     <w:p>
       <w:pPr>
         <w:rPr>
-          <w:lang w:val="pt-PT"/>
-        </w:rPr>
-      </w:pPr>
-      <w:r>
-        <w:rPr>
-          <w:lang w:val="pt-PT"/>
-        </w:rPr>
-        <w:t>Pessoa(idPessoa, nome, idade, sexo, morada, nif)</w:t>
-      </w:r>
-    </w:p>
-    <w:p>
-      <w:pPr>
-        <w:rPr>
-          <w:lang w:val="pt-PT"/>
-        </w:rPr>
-      </w:pPr>
-      <w:r>
-        <w:rPr>
-          <w:lang w:val="pt-PT"/>
-        </w:rPr>
-        <w:t>Utente(idPessoa -&gt; Pessoa, númeroUtente)</w:t>
-      </w:r>
-    </w:p>
-    <w:p>
-      <w:pPr>
-        <w:rPr>
-          <w:lang w:val="pt-PT"/>
-        </w:rPr>
-      </w:pPr>
-      <w:r>
-        <w:rPr>
-          <w:lang w:val="pt-PT"/>
-        </w:rPr>
-        <w:t>Funcionário(idPessoa -&gt; Pessoa, função)</w:t>
-      </w:r>
-    </w:p>
-    <w:p>
-      <w:pPr>
-        <w:rPr>
-          <w:lang w:val="pt-PT"/>
-        </w:rPr>
-      </w:pPr>
-      <w:r>
-        <w:rPr>
-          <w:lang w:val="pt-PT"/>
-        </w:rPr>
-        <w:t>Médico(idPessoa -&gt; Pessoa, idEspecialidade -&gt; Especialidade, áreaAção)</w:t>
-      </w:r>
-    </w:p>
-    <w:p>
-      <w:pPr>
-        <w:rPr>
-          <w:lang w:val="pt-PT"/>
-        </w:rPr>
-      </w:pPr>
-      <w:r>
-        <w:rPr>
-          <w:lang w:val="pt-PT"/>
-        </w:rPr>
-        <w:t>Alergia(idAlergia, nome)</w:t>
-      </w:r>
-    </w:p>
-    <w:p>
-      <w:pPr>
-        <w:rPr>
-          <w:lang w:val="pt-PT"/>
-        </w:rPr>
-      </w:pPr>
-      <w:r>
-        <w:rPr>
-          <w:lang w:val="pt-PT"/>
-        </w:rPr>
-        <w:t>Vacina(idVacina, nome, dataAplicação)</w:t>
-      </w:r>
-    </w:p>
-    <w:p>
-      <w:pPr>
-        <w:rPr>
-          <w:lang w:val="pt-PT"/>
-        </w:rPr>
-      </w:pPr>
-      <w:r>
-        <w:rPr>
-          <w:lang w:val="pt-PT"/>
-        </w:rPr>
-        <w:t>Especialidade(idEspecialidade, designação)</w:t>
-      </w:r>
-    </w:p>
-    <w:p>
-      <w:pPr>
-        <w:rPr>
-          <w:lang w:val="pt-PT"/>
-        </w:rPr>
-      </w:pPr>
-      <w:r>
-        <w:rPr>
-          <w:lang w:val="pt-PT"/>
-        </w:rPr>
-        <w:t>Inscrição(urgênciaID, númeroUtente -&gt; Utente, idAdministrativo -&gt; Administrativo, horaEntrada)</w:t>
-      </w:r>
-    </w:p>
-    <w:p>
-      <w:pPr>
-        <w:rPr>
-          <w:lang w:val="pt-PT"/>
-        </w:rPr>
-      </w:pPr>
-      <w:r>
-        <w:rPr>
-          <w:lang w:val="pt-PT"/>
-        </w:rPr>
-        <w:t>Checkout(urgênciaID, númeroUtente -&gt; Utente, idAdministrativo -&gt; Administrativo, taxa, horaSaída)</w:t>
-      </w:r>
-    </w:p>
-    <w:p>
-      <w:pPr>
-        <w:rPr>
-          <w:lang w:val="pt-PT"/>
-        </w:rPr>
-      </w:pPr>
-      <w:r>
-        <w:rPr>
-          <w:lang w:val="pt-PT"/>
-        </w:rPr>
-        <w:t>Triagem(urgênciaID, númeroUtente -&gt; Utente, idAdministrativo -&gt; Administrativo, áreaAção, prioridade)</w:t>
-      </w:r>
-    </w:p>
-    <w:p>
-      <w:pPr>
-        <w:rPr>
-          <w:lang w:val="pt-PT"/>
-        </w:rPr>
-      </w:pPr>
-      <w:r>
-        <w:rPr>
-          <w:lang w:val="pt-PT"/>
-        </w:rPr>
-        <w:t>Diagnóstico(urgênciaID, númeroUtente -&gt; Utente, idAdministrativo -&gt; Administrativo, áreaAção, dataEntrada, dataSaída)</w:t>
-      </w:r>
-    </w:p>
-    <w:p>
-      <w:pPr>
-        <w:rPr>
-          <w:lang w:val="pt-PT"/>
-        </w:rPr>
-      </w:pPr>
-      <w:r>
-        <w:rPr>
-          <w:lang w:val="pt-PT"/>
-        </w:rPr>
-        <w:t>Tratamento(urgênciaID, númeroUtente -&gt; Utente, idMédico -&gt; Médico)</w:t>
-      </w:r>
-    </w:p>
-    <w:p>
-      <w:pPr>
-        <w:rPr>
-          <w:lang w:val="pt-PT"/>
-        </w:rPr>
-      </w:pPr>
-      <w:r>
-        <w:rPr>
-          <w:lang w:val="pt-PT"/>
-        </w:rPr>
-        <w:t>Cirurgia(idTratamento -&gt; Tratamento, código, ÁreaAção, idSalaCirúrgica -&gt; SalaCirúrgica)</w:t>
-      </w:r>
-    </w:p>
-    <w:p>
-      <w:pPr>
-        <w:rPr>
-          <w:lang w:val="pt-PT"/>
-        </w:rPr>
-      </w:pPr>
-      <w:r>
-        <w:rPr>
-          <w:lang w:val="pt-PT"/>
-        </w:rPr>
-        <w:t>Prescrição(idTratamento -&gt; Tratamento, nome, referência)</w:t>
-      </w:r>
-    </w:p>
-    <w:p>
-      <w:pPr>
-        <w:rPr>
-          <w:lang w:val="pt-PT"/>
-        </w:rPr>
-      </w:pPr>
-      <w:r>
-        <w:rPr>
-          <w:lang w:val="pt-PT"/>
-        </w:rPr>
-        <w:t>SalaCirúrgica(idSalaCirúrgica, bloco, número)</w:t>
+          <w:u w:val="single"/>
+          <w:lang w:val="pt-PT"/>
+        </w:rPr>
+      </w:pPr>
+      <w:r>
+        <w:rPr>
+          <w:lang w:val="pt-PT"/>
+        </w:rPr>
+        <w:t>*O que está a negrito são as chaves primárias.*</w:t>
       </w:r>
       <w:bookmarkStart w:id="0" w:name="_GoBack"/>
       <w:bookmarkEnd w:id="0"/>
@@ -205,24 +24,941 @@
           <w:lang w:val="pt-PT"/>
         </w:rPr>
       </w:pPr>
-      <w:r>
-        <w:rPr>
-          <w:lang w:val="pt-PT"/>
-        </w:rPr>
-        <w:t>UtenteAlergia(númeroUtente -&gt; Utente, idAlergia -&gt; Alergia)</w:t>
-      </w:r>
-    </w:p>
-    <w:p>
-      <w:pPr>
-        <w:rPr>
-          <w:lang w:val="pt-PT"/>
-        </w:rPr>
-      </w:pPr>
-      <w:r>
-        <w:rPr>
-          <w:lang w:val="pt-PT"/>
-        </w:rPr>
-        <w:t>UtenteVacina(númeroUtente -&gt; Utente, idVacina -&gt; Vacina)</w:t>
+      <w:proofErr w:type="gramStart"/>
+      <w:r>
+        <w:rPr>
+          <w:lang w:val="pt-PT"/>
+        </w:rPr>
+        <w:t>Pessoa(</w:t>
+      </w:r>
+      <w:proofErr w:type="spellStart"/>
+      <w:r>
+        <w:rPr>
+          <w:b/>
+          <w:u w:val="single"/>
+          <w:lang w:val="pt-PT"/>
+        </w:rPr>
+        <w:t>idPessoa</w:t>
+      </w:r>
+      <w:proofErr w:type="spellEnd"/>
+      <w:proofErr w:type="gramEnd"/>
+      <w:r>
+        <w:rPr>
+          <w:lang w:val="pt-PT"/>
+        </w:rPr>
+        <w:t>, nome, idade, sexo, morada, nif)</w:t>
+      </w:r>
+    </w:p>
+    <w:p>
+      <w:pPr>
+        <w:rPr>
+          <w:lang w:val="pt-PT"/>
+        </w:rPr>
+      </w:pPr>
+      <w:proofErr w:type="gramStart"/>
+      <w:r>
+        <w:rPr>
+          <w:lang w:val="pt-PT"/>
+        </w:rPr>
+        <w:t>Utente(</w:t>
+      </w:r>
+      <w:proofErr w:type="spellStart"/>
+      <w:r>
+        <w:rPr>
+          <w:b/>
+          <w:u w:val="single"/>
+          <w:lang w:val="pt-PT"/>
+        </w:rPr>
+        <w:t>númeroUtente</w:t>
+      </w:r>
+      <w:proofErr w:type="spellEnd"/>
+      <w:proofErr w:type="gramEnd"/>
+      <w:r>
+        <w:rPr>
+          <w:lang w:val="pt-PT"/>
+        </w:rPr>
+        <w:t xml:space="preserve">, </w:t>
+      </w:r>
+      <w:proofErr w:type="spellStart"/>
+      <w:r>
+        <w:rPr>
+          <w:lang w:val="pt-PT"/>
+        </w:rPr>
+        <w:t>idPessoa</w:t>
+      </w:r>
+      <w:proofErr w:type="spellEnd"/>
+      <w:r>
+        <w:rPr>
+          <w:lang w:val="pt-PT"/>
+        </w:rPr>
+        <w:t xml:space="preserve"> -&gt; Pessoa</w:t>
+      </w:r>
+      <w:r>
+        <w:rPr>
+          <w:lang w:val="pt-PT"/>
+        </w:rPr>
+        <w:t>)</w:t>
+      </w:r>
+    </w:p>
+    <w:p>
+      <w:pPr>
+        <w:rPr>
+          <w:lang w:val="pt-PT"/>
+        </w:rPr>
+      </w:pPr>
+      <w:proofErr w:type="gramStart"/>
+      <w:r>
+        <w:rPr>
+          <w:lang w:val="pt-PT"/>
+        </w:rPr>
+        <w:t>Funcionário(</w:t>
+      </w:r>
+      <w:proofErr w:type="spellStart"/>
+      <w:r>
+        <w:rPr>
+          <w:b/>
+          <w:u w:val="single"/>
+          <w:lang w:val="pt-PT"/>
+        </w:rPr>
+        <w:t>númeroFuncionár</w:t>
+      </w:r>
+      <w:r>
+        <w:rPr>
+          <w:b/>
+          <w:u w:val="single"/>
+          <w:lang w:val="pt-PT"/>
+        </w:rPr>
+        <w:t>io</w:t>
+      </w:r>
+      <w:proofErr w:type="spellEnd"/>
+      <w:proofErr w:type="gramEnd"/>
+      <w:r>
+        <w:rPr>
+          <w:lang w:val="pt-PT"/>
+        </w:rPr>
+        <w:t xml:space="preserve">, </w:t>
+      </w:r>
+      <w:proofErr w:type="spellStart"/>
+      <w:r>
+        <w:rPr>
+          <w:lang w:val="pt-PT"/>
+        </w:rPr>
+        <w:t>idPessoa</w:t>
+      </w:r>
+      <w:proofErr w:type="spellEnd"/>
+      <w:r>
+        <w:rPr>
+          <w:lang w:val="pt-PT"/>
+        </w:rPr>
+        <w:t xml:space="preserve"> -&gt; Pessoa, função)</w:t>
+      </w:r>
+    </w:p>
+    <w:p>
+      <w:pPr>
+        <w:rPr>
+          <w:lang w:val="pt-PT"/>
+        </w:rPr>
+      </w:pPr>
+      <w:proofErr w:type="gramStart"/>
+      <w:r>
+        <w:rPr>
+          <w:lang w:val="pt-PT"/>
+        </w:rPr>
+        <w:t>Médico(</w:t>
+      </w:r>
+      <w:proofErr w:type="spellStart"/>
+      <w:r>
+        <w:rPr>
+          <w:b/>
+          <w:u w:val="single"/>
+          <w:lang w:val="pt-PT"/>
+        </w:rPr>
+        <w:t>númeroFuncionário</w:t>
+      </w:r>
+      <w:proofErr w:type="spellEnd"/>
+      <w:proofErr w:type="gramEnd"/>
+      <w:r>
+        <w:rPr>
+          <w:b/>
+          <w:u w:val="single"/>
+          <w:lang w:val="pt-PT"/>
+        </w:rPr>
+        <w:t xml:space="preserve"> -&gt; </w:t>
+      </w:r>
+      <w:r>
+        <w:rPr>
+          <w:b/>
+          <w:u w:val="single"/>
+          <w:lang w:val="pt-PT"/>
+        </w:rPr>
+        <w:t>Funcionário</w:t>
+      </w:r>
+      <w:r>
+        <w:rPr>
+          <w:lang w:val="pt-PT"/>
+        </w:rPr>
+        <w:t xml:space="preserve">, </w:t>
+      </w:r>
+      <w:proofErr w:type="spellStart"/>
+      <w:r>
+        <w:rPr>
+          <w:lang w:val="pt-PT"/>
+        </w:rPr>
+        <w:t>idEspecialidade</w:t>
+      </w:r>
+      <w:proofErr w:type="spellEnd"/>
+      <w:r>
+        <w:rPr>
+          <w:lang w:val="pt-PT"/>
+        </w:rPr>
+        <w:t xml:space="preserve"> -&gt; Especialidade, áreaAção)</w:t>
+      </w:r>
+    </w:p>
+    <w:p>
+      <w:pPr>
+        <w:rPr>
+          <w:lang w:val="pt-PT"/>
+        </w:rPr>
+      </w:pPr>
+      <w:proofErr w:type="gramStart"/>
+      <w:r>
+        <w:rPr>
+          <w:lang w:val="pt-PT"/>
+        </w:rPr>
+        <w:t>Alergia(</w:t>
+      </w:r>
+      <w:r>
+        <w:rPr>
+          <w:b/>
+          <w:u w:val="single"/>
+          <w:lang w:val="pt-PT"/>
+        </w:rPr>
+        <w:t>idAlergia</w:t>
+      </w:r>
+      <w:proofErr w:type="gramEnd"/>
+      <w:r>
+        <w:rPr>
+          <w:lang w:val="pt-PT"/>
+        </w:rPr>
+        <w:t>, nome)</w:t>
+      </w:r>
+    </w:p>
+    <w:p>
+      <w:pPr>
+        <w:rPr>
+          <w:lang w:val="pt-PT"/>
+        </w:rPr>
+      </w:pPr>
+      <w:proofErr w:type="gramStart"/>
+      <w:r>
+        <w:rPr>
+          <w:lang w:val="pt-PT"/>
+        </w:rPr>
+        <w:t>Vacina(</w:t>
+      </w:r>
+      <w:r>
+        <w:rPr>
+          <w:b/>
+          <w:u w:val="single"/>
+          <w:lang w:val="pt-PT"/>
+        </w:rPr>
+        <w:t>idVacina</w:t>
+      </w:r>
+      <w:proofErr w:type="gramEnd"/>
+      <w:r>
+        <w:rPr>
+          <w:lang w:val="pt-PT"/>
+        </w:rPr>
+        <w:t>, nome, dataAplicação)</w:t>
+      </w:r>
+    </w:p>
+    <w:p>
+      <w:pPr>
+        <w:rPr>
+          <w:lang w:val="pt-PT"/>
+        </w:rPr>
+      </w:pPr>
+      <w:proofErr w:type="gramStart"/>
+      <w:r>
+        <w:rPr>
+          <w:lang w:val="pt-PT"/>
+        </w:rPr>
+        <w:t>Especialidade(</w:t>
+      </w:r>
+      <w:r>
+        <w:rPr>
+          <w:b/>
+          <w:u w:val="single"/>
+          <w:lang w:val="pt-PT"/>
+        </w:rPr>
+        <w:t>idEspecialidade</w:t>
+      </w:r>
+      <w:proofErr w:type="gramEnd"/>
+      <w:r>
+        <w:rPr>
+          <w:lang w:val="pt-PT"/>
+        </w:rPr>
+        <w:t>, designação)</w:t>
+      </w:r>
+    </w:p>
+    <w:p>
+      <w:pPr>
+        <w:rPr>
+          <w:lang w:val="pt-PT"/>
+        </w:rPr>
+      </w:pPr>
+      <w:proofErr w:type="gramStart"/>
+      <w:r>
+        <w:rPr>
+          <w:lang w:val="pt-PT"/>
+        </w:rPr>
+        <w:t>Inscrição(</w:t>
+      </w:r>
+      <w:r>
+        <w:rPr>
+          <w:b/>
+          <w:u w:val="single"/>
+          <w:lang w:val="pt-PT"/>
+        </w:rPr>
+        <w:t>urgênciaID</w:t>
+      </w:r>
+      <w:proofErr w:type="gramEnd"/>
+      <w:r>
+        <w:rPr>
+          <w:lang w:val="pt-PT"/>
+        </w:rPr>
+        <w:t xml:space="preserve">, númeroUtente -&gt; Utente, </w:t>
+      </w:r>
+      <w:proofErr w:type="spellStart"/>
+      <w:r>
+        <w:rPr>
+          <w:lang w:val="pt-PT"/>
+        </w:rPr>
+        <w:t>idAdministrativo</w:t>
+      </w:r>
+      <w:proofErr w:type="spellEnd"/>
+      <w:r>
+        <w:rPr>
+          <w:lang w:val="pt-PT"/>
+        </w:rPr>
+        <w:t xml:space="preserve"> -&gt; </w:t>
+      </w:r>
+      <w:r>
+        <w:rPr>
+          <w:lang w:val="pt-PT"/>
+        </w:rPr>
+        <w:t>Funcionário</w:t>
+      </w:r>
+      <w:r>
+        <w:rPr>
+          <w:lang w:val="pt-PT"/>
+        </w:rPr>
+        <w:t xml:space="preserve">, </w:t>
+      </w:r>
+      <w:proofErr w:type="spellStart"/>
+      <w:r>
+        <w:rPr>
+          <w:lang w:val="pt-PT"/>
+        </w:rPr>
+        <w:t>horaEntrada</w:t>
+      </w:r>
+      <w:proofErr w:type="spellEnd"/>
+      <w:r>
+        <w:rPr>
+          <w:lang w:val="pt-PT"/>
+        </w:rPr>
+        <w:t>)</w:t>
+      </w:r>
+    </w:p>
+    <w:p>
+      <w:pPr>
+        <w:rPr>
+          <w:lang w:val="pt-PT"/>
+        </w:rPr>
+      </w:pPr>
+      <w:proofErr w:type="gramStart"/>
+      <w:r>
+        <w:rPr>
+          <w:lang w:val="pt-PT"/>
+        </w:rPr>
+        <w:t>Checkout(</w:t>
+      </w:r>
+      <w:r>
+        <w:rPr>
+          <w:b/>
+          <w:u w:val="single"/>
+          <w:lang w:val="pt-PT"/>
+        </w:rPr>
+        <w:t>urgênciaID</w:t>
+      </w:r>
+      <w:proofErr w:type="gramEnd"/>
+      <w:r>
+        <w:rPr>
+          <w:lang w:val="pt-PT"/>
+        </w:rPr>
+        <w:t xml:space="preserve">, númeroUtente -&gt; Utente, </w:t>
+      </w:r>
+      <w:proofErr w:type="spellStart"/>
+      <w:r>
+        <w:rPr>
+          <w:lang w:val="pt-PT"/>
+        </w:rPr>
+        <w:t>idAdministrativo</w:t>
+      </w:r>
+      <w:proofErr w:type="spellEnd"/>
+      <w:r>
+        <w:rPr>
+          <w:lang w:val="pt-PT"/>
+        </w:rPr>
+        <w:t xml:space="preserve"> -&gt; </w:t>
+      </w:r>
+      <w:r>
+        <w:rPr>
+          <w:lang w:val="pt-PT"/>
+        </w:rPr>
+        <w:t>Funcionário</w:t>
+      </w:r>
+      <w:r>
+        <w:rPr>
+          <w:lang w:val="pt-PT"/>
+        </w:rPr>
+        <w:t xml:space="preserve">, taxa, </w:t>
+      </w:r>
+      <w:proofErr w:type="spellStart"/>
+      <w:r>
+        <w:rPr>
+          <w:lang w:val="pt-PT"/>
+        </w:rPr>
+        <w:t>horaSaída</w:t>
+      </w:r>
+      <w:proofErr w:type="spellEnd"/>
+      <w:r>
+        <w:rPr>
+          <w:lang w:val="pt-PT"/>
+        </w:rPr>
+        <w:t>)</w:t>
+      </w:r>
+    </w:p>
+    <w:p>
+      <w:pPr>
+        <w:rPr>
+          <w:lang w:val="pt-PT"/>
+        </w:rPr>
+      </w:pPr>
+      <w:proofErr w:type="gramStart"/>
+      <w:r>
+        <w:rPr>
+          <w:lang w:val="pt-PT"/>
+        </w:rPr>
+        <w:t>Triagem(</w:t>
+      </w:r>
+      <w:r>
+        <w:rPr>
+          <w:b/>
+          <w:u w:val="single"/>
+          <w:lang w:val="pt-PT"/>
+        </w:rPr>
+        <w:t>urgênciaID</w:t>
+      </w:r>
+      <w:proofErr w:type="gramEnd"/>
+      <w:r>
+        <w:rPr>
+          <w:lang w:val="pt-PT"/>
+        </w:rPr>
+        <w:t xml:space="preserve">, númeroUtente -&gt; Utente, </w:t>
+      </w:r>
+      <w:proofErr w:type="spellStart"/>
+      <w:r>
+        <w:rPr>
+          <w:lang w:val="pt-PT"/>
+        </w:rPr>
+        <w:t>idAdministrativo</w:t>
+      </w:r>
+      <w:proofErr w:type="spellEnd"/>
+      <w:r>
+        <w:rPr>
+          <w:lang w:val="pt-PT"/>
+        </w:rPr>
+        <w:t xml:space="preserve"> -&gt; </w:t>
+      </w:r>
+      <w:r>
+        <w:rPr>
+          <w:lang w:val="pt-PT"/>
+        </w:rPr>
+        <w:t>Funcionário</w:t>
+      </w:r>
+      <w:r>
+        <w:rPr>
+          <w:lang w:val="pt-PT"/>
+        </w:rPr>
+        <w:t xml:space="preserve">, </w:t>
+      </w:r>
+      <w:proofErr w:type="spellStart"/>
+      <w:r>
+        <w:rPr>
+          <w:lang w:val="pt-PT"/>
+        </w:rPr>
+        <w:t>áreaAção</w:t>
+      </w:r>
+      <w:proofErr w:type="spellEnd"/>
+      <w:r>
+        <w:rPr>
+          <w:lang w:val="pt-PT"/>
+        </w:rPr>
+        <w:t>, prioridade)</w:t>
+      </w:r>
+    </w:p>
+    <w:p>
+      <w:pPr>
+        <w:rPr>
+          <w:lang w:val="pt-PT"/>
+        </w:rPr>
+      </w:pPr>
+      <w:proofErr w:type="gramStart"/>
+      <w:r>
+        <w:rPr>
+          <w:lang w:val="pt-PT"/>
+        </w:rPr>
+        <w:t>Diagnóstico(</w:t>
+      </w:r>
+      <w:r>
+        <w:rPr>
+          <w:b/>
+          <w:u w:val="single"/>
+          <w:lang w:val="pt-PT"/>
+        </w:rPr>
+        <w:t>urgênciaID</w:t>
+      </w:r>
+      <w:proofErr w:type="gramEnd"/>
+      <w:r>
+        <w:rPr>
+          <w:lang w:val="pt-PT"/>
+        </w:rPr>
+        <w:t xml:space="preserve">, númeroUtente -&gt; Utente, </w:t>
+      </w:r>
+      <w:proofErr w:type="spellStart"/>
+      <w:r>
+        <w:rPr>
+          <w:lang w:val="pt-PT"/>
+        </w:rPr>
+        <w:t>idAdministrativo</w:t>
+      </w:r>
+      <w:proofErr w:type="spellEnd"/>
+      <w:r>
+        <w:rPr>
+          <w:lang w:val="pt-PT"/>
+        </w:rPr>
+        <w:t xml:space="preserve"> -&gt; </w:t>
+      </w:r>
+      <w:r>
+        <w:rPr>
+          <w:lang w:val="pt-PT"/>
+        </w:rPr>
+        <w:t>Funcionário</w:t>
+      </w:r>
+      <w:r>
+        <w:rPr>
+          <w:lang w:val="pt-PT"/>
+        </w:rPr>
+        <w:t xml:space="preserve">, </w:t>
+      </w:r>
+      <w:proofErr w:type="spellStart"/>
+      <w:r>
+        <w:rPr>
+          <w:lang w:val="pt-PT"/>
+        </w:rPr>
+        <w:t>áreaAção</w:t>
+      </w:r>
+      <w:proofErr w:type="spellEnd"/>
+      <w:r>
+        <w:rPr>
+          <w:lang w:val="pt-PT"/>
+        </w:rPr>
+        <w:t xml:space="preserve">, </w:t>
+      </w:r>
+      <w:proofErr w:type="spellStart"/>
+      <w:r>
+        <w:rPr>
+          <w:lang w:val="pt-PT"/>
+        </w:rPr>
+        <w:t>dataEntrada</w:t>
+      </w:r>
+      <w:proofErr w:type="spellEnd"/>
+      <w:r>
+        <w:rPr>
+          <w:lang w:val="pt-PT"/>
+        </w:rPr>
+        <w:t xml:space="preserve">, </w:t>
+      </w:r>
+      <w:proofErr w:type="spellStart"/>
+      <w:r>
+        <w:rPr>
+          <w:lang w:val="pt-PT"/>
+        </w:rPr>
+        <w:t>dataSaída</w:t>
+      </w:r>
+      <w:proofErr w:type="spellEnd"/>
+      <w:r>
+        <w:rPr>
+          <w:lang w:val="pt-PT"/>
+        </w:rPr>
+        <w:t>)</w:t>
+      </w:r>
+    </w:p>
+    <w:p>
+      <w:pPr>
+        <w:rPr>
+          <w:lang w:val="pt-PT"/>
+        </w:rPr>
+      </w:pPr>
+      <w:proofErr w:type="gramStart"/>
+      <w:r>
+        <w:rPr>
+          <w:lang w:val="pt-PT"/>
+        </w:rPr>
+        <w:t>Tratamento(</w:t>
+      </w:r>
+      <w:r>
+        <w:rPr>
+          <w:b/>
+          <w:u w:val="single"/>
+          <w:lang w:val="pt-PT"/>
+        </w:rPr>
+        <w:t>urgênciaID</w:t>
+      </w:r>
+      <w:proofErr w:type="gramEnd"/>
+      <w:r>
+        <w:rPr>
+          <w:lang w:val="pt-PT"/>
+        </w:rPr>
+        <w:t xml:space="preserve">, númeroUtente -&gt; Utente, </w:t>
+      </w:r>
+      <w:proofErr w:type="spellStart"/>
+      <w:r>
+        <w:rPr>
+          <w:lang w:val="pt-PT"/>
+        </w:rPr>
+        <w:t>idMédico</w:t>
+      </w:r>
+      <w:proofErr w:type="spellEnd"/>
+      <w:r>
+        <w:rPr>
+          <w:lang w:val="pt-PT"/>
+        </w:rPr>
+        <w:t xml:space="preserve"> -&gt; </w:t>
+      </w:r>
+      <w:r>
+        <w:rPr>
+          <w:lang w:val="pt-PT"/>
+        </w:rPr>
+        <w:t>Funcionário</w:t>
+      </w:r>
+      <w:r>
+        <w:rPr>
+          <w:lang w:val="pt-PT"/>
+        </w:rPr>
+        <w:t>)</w:t>
+      </w:r>
+    </w:p>
+    <w:p>
+      <w:pPr>
+        <w:rPr>
+          <w:lang w:val="pt-PT"/>
+        </w:rPr>
+      </w:pPr>
+      <w:proofErr w:type="gramStart"/>
+      <w:r>
+        <w:rPr>
+          <w:lang w:val="pt-PT"/>
+        </w:rPr>
+        <w:t>Cirurgia(</w:t>
+      </w:r>
+      <w:r>
+        <w:rPr>
+          <w:b/>
+          <w:u w:val="single"/>
+          <w:lang w:val="pt-PT"/>
+        </w:rPr>
+        <w:t>código</w:t>
+      </w:r>
+      <w:proofErr w:type="gramEnd"/>
+      <w:r>
+        <w:rPr>
+          <w:lang w:val="pt-PT"/>
+        </w:rPr>
+        <w:t xml:space="preserve">, </w:t>
+      </w:r>
+      <w:proofErr w:type="spellStart"/>
+      <w:r>
+        <w:rPr>
+          <w:lang w:val="pt-PT"/>
+        </w:rPr>
+        <w:t>idTratamento</w:t>
+      </w:r>
+      <w:proofErr w:type="spellEnd"/>
+      <w:r>
+        <w:rPr>
+          <w:lang w:val="pt-PT"/>
+        </w:rPr>
+        <w:t xml:space="preserve"> -&gt; Tratamento</w:t>
+      </w:r>
+      <w:r>
+        <w:rPr>
+          <w:lang w:val="pt-PT"/>
+        </w:rPr>
+        <w:t xml:space="preserve">, </w:t>
+      </w:r>
+      <w:proofErr w:type="spellStart"/>
+      <w:r>
+        <w:rPr>
+          <w:lang w:val="pt-PT"/>
+        </w:rPr>
+        <w:t>ÁreaAção</w:t>
+      </w:r>
+      <w:proofErr w:type="spellEnd"/>
+      <w:r>
+        <w:rPr>
+          <w:lang w:val="pt-PT"/>
+        </w:rPr>
+        <w:t xml:space="preserve">, </w:t>
+      </w:r>
+      <w:proofErr w:type="spellStart"/>
+      <w:r>
+        <w:rPr>
+          <w:lang w:val="pt-PT"/>
+        </w:rPr>
+        <w:t>idSalaCirúrgica</w:t>
+      </w:r>
+      <w:proofErr w:type="spellEnd"/>
+      <w:r>
+        <w:rPr>
+          <w:lang w:val="pt-PT"/>
+        </w:rPr>
+        <w:t xml:space="preserve"> -&gt; SalaCirúrgica)</w:t>
+      </w:r>
+    </w:p>
+    <w:p>
+      <w:pPr>
+        <w:rPr>
+          <w:lang w:val="pt-PT"/>
+        </w:rPr>
+      </w:pPr>
+      <w:proofErr w:type="gramStart"/>
+      <w:r>
+        <w:rPr>
+          <w:lang w:val="pt-PT"/>
+        </w:rPr>
+        <w:t>Prescrição(</w:t>
+      </w:r>
+      <w:r>
+        <w:rPr>
+          <w:b/>
+          <w:u w:val="single"/>
+          <w:lang w:val="pt-PT"/>
+        </w:rPr>
+        <w:t>referência</w:t>
+      </w:r>
+      <w:proofErr w:type="gramEnd"/>
+      <w:r>
+        <w:rPr>
+          <w:lang w:val="pt-PT"/>
+        </w:rPr>
+        <w:t xml:space="preserve">, </w:t>
+      </w:r>
+      <w:proofErr w:type="spellStart"/>
+      <w:r>
+        <w:rPr>
+          <w:lang w:val="pt-PT"/>
+        </w:rPr>
+        <w:t>idTratamento</w:t>
+      </w:r>
+      <w:proofErr w:type="spellEnd"/>
+      <w:r>
+        <w:rPr>
+          <w:lang w:val="pt-PT"/>
+        </w:rPr>
+        <w:t xml:space="preserve"> -&gt; Tratamento</w:t>
+      </w:r>
+      <w:r>
+        <w:rPr>
+          <w:lang w:val="pt-PT"/>
+        </w:rPr>
+        <w:t>, nome)</w:t>
+      </w:r>
+    </w:p>
+    <w:p>
+      <w:pPr>
+        <w:rPr>
+          <w:lang w:val="pt-PT"/>
+        </w:rPr>
+      </w:pPr>
+      <w:proofErr w:type="gramStart"/>
+      <w:r>
+        <w:rPr>
+          <w:lang w:val="pt-PT"/>
+        </w:rPr>
+        <w:t>SalaCirúrgica(</w:t>
+      </w:r>
+      <w:r>
+        <w:rPr>
+          <w:b/>
+          <w:u w:val="single"/>
+          <w:lang w:val="pt-PT"/>
+        </w:rPr>
+        <w:t>idSalaCirúrgica</w:t>
+      </w:r>
+      <w:proofErr w:type="gramEnd"/>
+      <w:r>
+        <w:rPr>
+          <w:lang w:val="pt-PT"/>
+        </w:rPr>
+        <w:t>, bloco, número)</w:t>
+      </w:r>
+    </w:p>
+    <w:p>
+      <w:pPr>
+        <w:rPr>
+          <w:lang w:val="pt-PT"/>
+        </w:rPr>
+      </w:pPr>
+      <w:proofErr w:type="spellStart"/>
+      <w:proofErr w:type="gramStart"/>
+      <w:r>
+        <w:rPr>
+          <w:lang w:val="pt-PT"/>
+        </w:rPr>
+        <w:t>UtenteAlergia</w:t>
+      </w:r>
+      <w:proofErr w:type="spellEnd"/>
+      <w:r>
+        <w:rPr>
+          <w:lang w:val="pt-PT"/>
+        </w:rPr>
+        <w:t>(</w:t>
+      </w:r>
+      <w:proofErr w:type="spellStart"/>
+      <w:r>
+        <w:rPr>
+          <w:b/>
+          <w:u w:val="single"/>
+          <w:lang w:val="pt-PT"/>
+        </w:rPr>
+        <w:t>idAlergia</w:t>
+      </w:r>
+      <w:proofErr w:type="spellEnd"/>
+      <w:proofErr w:type="gramEnd"/>
+      <w:r>
+        <w:rPr>
+          <w:b/>
+          <w:u w:val="single"/>
+          <w:lang w:val="pt-PT"/>
+        </w:rPr>
+        <w:t xml:space="preserve"> -&gt; Alergia</w:t>
+      </w:r>
+      <w:r>
+        <w:rPr>
+          <w:lang w:val="pt-PT"/>
+        </w:rPr>
+        <w:t>,</w:t>
+      </w:r>
+      <w:r>
+        <w:rPr>
+          <w:lang w:val="pt-PT"/>
+        </w:rPr>
+        <w:t xml:space="preserve"> </w:t>
+      </w:r>
+      <w:proofErr w:type="spellStart"/>
+      <w:r>
+        <w:rPr>
+          <w:lang w:val="pt-PT"/>
+        </w:rPr>
+        <w:t>númeroUtente</w:t>
+      </w:r>
+      <w:proofErr w:type="spellEnd"/>
+      <w:r>
+        <w:rPr>
+          <w:lang w:val="pt-PT"/>
+        </w:rPr>
+        <w:t xml:space="preserve"> -&gt; Utente</w:t>
+      </w:r>
+      <w:r>
+        <w:rPr>
+          <w:lang w:val="pt-PT"/>
+        </w:rPr>
+        <w:t>)</w:t>
+      </w:r>
+    </w:p>
+    <w:p>
+      <w:pPr>
+        <w:rPr>
+          <w:lang w:val="pt-PT"/>
+        </w:rPr>
+      </w:pPr>
+      <w:proofErr w:type="spellStart"/>
+      <w:proofErr w:type="gramStart"/>
+      <w:r>
+        <w:rPr>
+          <w:lang w:val="pt-PT"/>
+        </w:rPr>
+        <w:t>Uten</w:t>
+      </w:r>
+      <w:r>
+        <w:rPr>
+          <w:lang w:val="pt-PT"/>
+        </w:rPr>
+        <w:t>teVacina</w:t>
+      </w:r>
+      <w:proofErr w:type="spellEnd"/>
+      <w:r>
+        <w:rPr>
+          <w:lang w:val="pt-PT"/>
+        </w:rPr>
+        <w:t>(</w:t>
+      </w:r>
+      <w:proofErr w:type="spellStart"/>
+      <w:r>
+        <w:rPr>
+          <w:b/>
+          <w:u w:val="single"/>
+          <w:lang w:val="pt-PT"/>
+        </w:rPr>
+        <w:t>idVacina</w:t>
+      </w:r>
+      <w:proofErr w:type="spellEnd"/>
+      <w:proofErr w:type="gramEnd"/>
+      <w:r>
+        <w:rPr>
+          <w:b/>
+          <w:u w:val="single"/>
+          <w:lang w:val="pt-PT"/>
+        </w:rPr>
+        <w:t xml:space="preserve"> -&gt; Vacina</w:t>
+      </w:r>
+      <w:r>
+        <w:rPr>
+          <w:lang w:val="pt-PT"/>
+        </w:rPr>
+        <w:t xml:space="preserve">, </w:t>
+      </w:r>
+      <w:proofErr w:type="spellStart"/>
+      <w:r>
+        <w:rPr>
+          <w:lang w:val="pt-PT"/>
+        </w:rPr>
+        <w:t>númeroUtente</w:t>
+      </w:r>
+      <w:proofErr w:type="spellEnd"/>
+      <w:r>
+        <w:rPr>
+          <w:lang w:val="pt-PT"/>
+        </w:rPr>
+        <w:t xml:space="preserve"> -&gt; Utente</w:t>
+      </w:r>
+      <w:r>
+        <w:rPr>
+          <w:lang w:val="pt-PT"/>
+        </w:rPr>
+        <w:t>)</w:t>
       </w:r>
     </w:p>
     <w:p>
@@ -257,7 +993,7 @@
 </file>
 
 <file path=word/styles.xml><?xml version="1.0" encoding="utf-8"?>
-<w:styles xmlns:mc="http://schemas.openxmlformats.org/markup-compatibility/2006" xmlns:r="http://schemas.openxmlformats.org/officeDocument/2006/relationships" xmlns:w="http://schemas.openxmlformats.org/wordprocessingml/2006/main" xmlns:w14="http://schemas.microsoft.com/office/word/2010/wordml" xmlns:w15="http://schemas.microsoft.com/office/word/2012/wordml" xmlns:w16se="http://schemas.microsoft.com/office/word/2015/wordml/symex" mc:Ignorable="w14 w15 w16se">
+<w:styles xmlns:mc="http://schemas.openxmlformats.org/markup-compatibility/2006" xmlns:r="http://schemas.openxmlformats.org/officeDocument/2006/relationships" xmlns:w="http://schemas.openxmlformats.org/wordprocessingml/2006/main" xmlns:w14="http://schemas.microsoft.com/office/word/2010/wordml" xmlns:w15="http://schemas.microsoft.com/office/word/2012/wordml" mc:Ignorable="w14 w15">
   <w:docDefaults>
     <w:rPrDefault>
       <w:rPr>
@@ -273,7 +1009,7 @@
       </w:pPr>
     </w:pPrDefault>
   </w:docDefaults>
-  <w:latentStyles w:defLockedState="0" w:defUIPriority="99" w:defSemiHidden="0" w:defUnhideWhenUsed="0" w:defQFormat="0" w:count="372">
+  <w:latentStyles w:defLockedState="0" w:defUIPriority="99" w:defSemiHidden="0" w:defUnhideWhenUsed="0" w:defQFormat="0" w:count="371">
     <w:lsdException w:name="Normal" w:uiPriority="0" w:qFormat="1"/>
     <w:lsdException w:name="heading 1" w:uiPriority="9" w:qFormat="1"/>
     <w:lsdException w:name="heading 2" w:semiHidden="1" w:uiPriority="9" w:unhideWhenUsed="1" w:qFormat="1"/>
@@ -379,6 +1115,7 @@
     <w:lsdException w:name="HTML Sample" w:semiHidden="1" w:unhideWhenUsed="1"/>
     <w:lsdException w:name="HTML Typewriter" w:semiHidden="1" w:unhideWhenUsed="1"/>
     <w:lsdException w:name="HTML Variable" w:semiHidden="1" w:unhideWhenUsed="1"/>
+    <w:lsdException w:name="Normal Table" w:semiHidden="1" w:unhideWhenUsed="1"/>
     <w:lsdException w:name="annotation subject" w:semiHidden="1" w:unhideWhenUsed="1"/>
     <w:lsdException w:name="No List" w:semiHidden="1" w:unhideWhenUsed="1"/>
     <w:lsdException w:name="Outline List 1" w:semiHidden="1" w:unhideWhenUsed="1"/>
@@ -425,8 +1162,10 @@
     <w:lsdException w:name="Table Subtle 2" w:semiHidden="1" w:unhideWhenUsed="1"/>
     <w:lsdException w:name="Table Web 1" w:semiHidden="1" w:unhideWhenUsed="1"/>
     <w:lsdException w:name="Table Web 2" w:semiHidden="1" w:unhideWhenUsed="1"/>
+    <w:lsdException w:name="Table Web 3" w:semiHidden="1" w:unhideWhenUsed="1"/>
     <w:lsdException w:name="Balloon Text" w:semiHidden="1" w:unhideWhenUsed="1"/>
     <w:lsdException w:name="Table Grid" w:uiPriority="39"/>
+    <w:lsdException w:name="Table Theme" w:semiHidden="1" w:unhideWhenUsed="1"/>
     <w:lsdException w:name="Placeholder Text" w:semiHidden="1"/>
     <w:lsdException w:name="No Spacing" w:uiPriority="1" w:qFormat="1"/>
     <w:lsdException w:name="Light Shading" w:uiPriority="60"/>
@@ -642,13 +1381,12 @@
     <w:lsdException w:name="List Table 5 Dark Accent 6" w:uiPriority="50"/>
     <w:lsdException w:name="List Table 6 Colorful Accent 6" w:uiPriority="51"/>
     <w:lsdException w:name="List Table 7 Colorful Accent 6" w:uiPriority="52"/>
-    <w:lsdException w:name="Mention" w:semiHidden="1" w:unhideWhenUsed="1"/>
   </w:latentStyles>
   <w:style w:type="paragraph" w:default="1" w:styleId="Normal">
     <w:name w:val="Normal"/>
     <w:qFormat/>
   </w:style>
-  <w:style w:type="character" w:default="1" w:styleId="Fontepargpadro">
+  <w:style w:type="character" w:default="1" w:styleId="Tipodeletrapredefinidodopargrafo">
     <w:name w:val="Default Paragraph Font"/>
     <w:uiPriority w:val="1"/>
     <w:semiHidden/>

</xml_diff>

<commit_message>
Changes on Primary Keys
</commit_message>
<xml_diff>
--- a/Modelo Relacional - Texto.docx
+++ b/Modelo Relacional - Texto.docx
@@ -1,6 +1,6 @@
 
 <file path=word/document.xml><?xml version="1.0" encoding="utf-8"?>
-<w:document xmlns:wpc="http://schemas.microsoft.com/office/word/2010/wordprocessingCanvas" xmlns:cx="http://schemas.microsoft.com/office/drawing/2014/chartex" xmlns:mc="http://schemas.openxmlformats.org/markup-compatibility/2006" xmlns:o="urn:schemas-microsoft-com:office:office" xmlns:r="http://schemas.openxmlformats.org/officeDocument/2006/relationships" xmlns:m="http://schemas.openxmlformats.org/officeDocument/2006/math" xmlns:v="urn:schemas-microsoft-com:vml" xmlns:wp14="http://schemas.microsoft.com/office/word/2010/wordprocessingDrawing" xmlns:wp="http://schemas.openxmlformats.org/drawingml/2006/wordprocessingDrawing" xmlns:w10="urn:schemas-microsoft-com:office:word" xmlns:w="http://schemas.openxmlformats.org/wordprocessingml/2006/main" xmlns:w14="http://schemas.microsoft.com/office/word/2010/wordml" xmlns:w15="http://schemas.microsoft.com/office/word/2012/wordml" xmlns:w16se="http://schemas.microsoft.com/office/word/2015/wordml/symex" xmlns:wpg="http://schemas.microsoft.com/office/word/2010/wordprocessingGroup" xmlns:wpi="http://schemas.microsoft.com/office/word/2010/wordprocessingInk" xmlns:wne="http://schemas.microsoft.com/office/word/2006/wordml" xmlns:wps="http://schemas.microsoft.com/office/word/2010/wordprocessingShape" mc:Ignorable="w14 w15 w16se wp14">
+<w:document xmlns:wpc="http://schemas.microsoft.com/office/word/2010/wordprocessingCanvas" xmlns:mc="http://schemas.openxmlformats.org/markup-compatibility/2006" xmlns:o="urn:schemas-microsoft-com:office:office" xmlns:r="http://schemas.openxmlformats.org/officeDocument/2006/relationships" xmlns:m="http://schemas.openxmlformats.org/officeDocument/2006/math" xmlns:v="urn:schemas-microsoft-com:vml" xmlns:wp14="http://schemas.microsoft.com/office/word/2010/wordprocessingDrawing" xmlns:wp="http://schemas.openxmlformats.org/drawingml/2006/wordprocessingDrawing" xmlns:w10="urn:schemas-microsoft-com:office:word" xmlns:w="http://schemas.openxmlformats.org/wordprocessingml/2006/main" xmlns:w14="http://schemas.microsoft.com/office/word/2010/wordml" xmlns:w15="http://schemas.microsoft.com/office/word/2012/wordml" xmlns:wpg="http://schemas.microsoft.com/office/word/2010/wordprocessingGroup" xmlns:wpi="http://schemas.microsoft.com/office/word/2010/wordprocessingInk" xmlns:wne="http://schemas.microsoft.com/office/word/2006/wordml" xmlns:wps="http://schemas.microsoft.com/office/word/2010/wordprocessingShape" mc:Ignorable="w14 w15 wp14">
   <w:body>
     <w:p>
       <w:pPr>
@@ -18,6 +18,7 @@
     </w:p>
     <w:p>
       <w:pPr>
+        <w:ind w:left="720"/>
         <w:rPr>
           <w:lang w:val="pt-PT"/>
         </w:rPr>
@@ -45,6 +46,7 @@
     </w:p>
     <w:p>
       <w:pPr>
+        <w:ind w:left="720"/>
         <w:rPr>
           <w:lang w:val="pt-PT"/>
         </w:rPr>
@@ -78,6 +80,7 @@
     </w:p>
     <w:p>
       <w:pPr>
+        <w:ind w:left="720"/>
         <w:rPr>
           <w:lang w:val="pt-PT"/>
         </w:rPr>
@@ -123,6 +126,7 @@
     </w:p>
     <w:p>
       <w:pPr>
+        <w:ind w:left="720"/>
         <w:rPr>
           <w:lang w:val="pt-PT"/>
         </w:rPr>
@@ -182,6 +186,7 @@
     </w:p>
     <w:p>
       <w:pPr>
+        <w:ind w:left="720"/>
         <w:rPr>
           <w:lang w:val="pt-PT"/>
         </w:rPr>
@@ -225,6 +230,7 @@
     </w:p>
     <w:p>
       <w:pPr>
+        <w:ind w:left="720"/>
         <w:rPr>
           <w:lang w:val="pt-PT"/>
         </w:rPr>
@@ -252,6 +258,7 @@
     </w:p>
     <w:p>
       <w:pPr>
+        <w:ind w:left="720"/>
         <w:rPr>
           <w:lang w:val="pt-PT"/>
         </w:rPr>
@@ -279,6 +286,7 @@
     </w:p>
     <w:p>
       <w:pPr>
+        <w:ind w:left="720"/>
         <w:rPr>
           <w:lang w:val="pt-PT"/>
         </w:rPr>
@@ -306,6 +314,7 @@
     </w:p>
     <w:p>
       <w:pPr>
+        <w:ind w:left="720"/>
         <w:rPr>
           <w:lang w:val="pt-PT"/>
         </w:rPr>
@@ -357,6 +366,7 @@
     </w:p>
     <w:p>
       <w:pPr>
+        <w:ind w:left="720"/>
         <w:rPr>
           <w:lang w:val="pt-PT"/>
         </w:rPr>
@@ -385,155 +395,395 @@
         <w:rPr>
           <w:lang w:val="pt-PT"/>
         </w:rPr>
-        <w:t>númeroFun</w:t>
+        <w:t>númeroFuncionário</w:t>
+      </w:r>
+      <w:r>
+        <w:rPr>
+          <w:lang w:val="pt-PT"/>
+        </w:rPr>
+        <w:t xml:space="preserve"> -&gt; </w:t>
+      </w:r>
+      <w:r>
+        <w:rPr>
+          <w:lang w:val="pt-PT"/>
+        </w:rPr>
+        <w:t>Funcionário</w:t>
+      </w:r>
+      <w:r>
+        <w:rPr>
+          <w:lang w:val="pt-PT"/>
+        </w:rPr>
+        <w:t>, taxa, horaSaída)</w:t>
+      </w:r>
+    </w:p>
+    <w:p>
+      <w:pPr>
+        <w:ind w:left="720"/>
+        <w:rPr>
+          <w:lang w:val="pt-PT"/>
+        </w:rPr>
+      </w:pPr>
+      <w:r>
+        <w:rPr>
+          <w:lang w:val="pt-PT"/>
+        </w:rPr>
+        <w:t>Triagem(</w:t>
+      </w:r>
+      <w:r>
+        <w:rPr>
+          <w:b/>
+          <w:u w:val="single"/>
+          <w:lang w:val="pt-PT"/>
+        </w:rPr>
+        <w:t>urgênciaID</w:t>
+      </w:r>
+      <w:r>
+        <w:rPr>
+          <w:lang w:val="pt-PT"/>
+        </w:rPr>
+        <w:t xml:space="preserve">, númeroUtente -&gt; Utente, </w:t>
+      </w:r>
+      <w:r>
+        <w:rPr>
+          <w:lang w:val="pt-PT"/>
+        </w:rPr>
+        <w:t>númeroFuncionário</w:t>
+      </w:r>
+      <w:r>
+        <w:rPr>
+          <w:lang w:val="pt-PT"/>
+        </w:rPr>
+        <w:t xml:space="preserve"> -&gt; </w:t>
+      </w:r>
+      <w:r>
+        <w:rPr>
+          <w:lang w:val="pt-PT"/>
+        </w:rPr>
+        <w:t>Funcionário</w:t>
+      </w:r>
+      <w:r>
+        <w:rPr>
+          <w:lang w:val="pt-PT"/>
+        </w:rPr>
+        <w:t>, áreaAção, prioridade)</w:t>
+      </w:r>
+    </w:p>
+    <w:p>
+      <w:pPr>
+        <w:ind w:left="720"/>
+        <w:rPr>
+          <w:lang w:val="pt-PT"/>
+        </w:rPr>
+      </w:pPr>
+      <w:r>
+        <w:rPr>
+          <w:lang w:val="pt-PT"/>
+        </w:rPr>
+        <w:t>Diagnóstico</w:t>
+      </w:r>
+      <w:r>
+        <w:rPr>
+          <w:lang w:val="pt-PT"/>
+        </w:rPr>
+        <w:t>(</w:t>
+      </w:r>
+      <w:r>
+        <w:rPr>
+          <w:b/>
+          <w:u w:val="single"/>
+          <w:lang w:val="pt-PT"/>
+        </w:rPr>
+        <w:t>urgênciaID</w:t>
+      </w:r>
+      <w:r>
+        <w:rPr>
+          <w:b/>
+          <w:u w:val="single"/>
+          <w:lang w:val="pt-PT"/>
+        </w:rPr>
+        <w:t>, dataEntrada, dataSaída</w:t>
+      </w:r>
+      <w:r>
+        <w:rPr>
+          <w:lang w:val="pt-PT"/>
+        </w:rPr>
+        <w:t xml:space="preserve">,  </w:t>
+      </w:r>
+      <w:r>
+        <w:rPr>
+          <w:lang w:val="pt-PT"/>
+        </w:rPr>
+        <w:t xml:space="preserve">númeroUtente -&gt; Utente, </w:t>
+      </w:r>
+      <w:r>
+        <w:rPr>
+          <w:lang w:val="pt-PT"/>
+        </w:rPr>
+        <w:t>númeroFuncionário</w:t>
+      </w:r>
+      <w:r>
+        <w:rPr>
+          <w:lang w:val="pt-PT"/>
+        </w:rPr>
+        <w:t xml:space="preserve"> -&gt; </w:t>
+      </w:r>
+      <w:r>
+        <w:rPr>
+          <w:lang w:val="pt-PT"/>
+        </w:rPr>
+        <w:t>Funcionário</w:t>
+      </w:r>
+      <w:r>
+        <w:rPr>
+          <w:lang w:val="pt-PT"/>
+        </w:rPr>
+        <w:t>, áreaAção</w:t>
+      </w:r>
+      <w:r>
+        <w:rPr>
+          <w:lang w:val="pt-PT"/>
+        </w:rPr>
+        <w:t>)</w:t>
+      </w:r>
+    </w:p>
+    <w:p>
+      <w:pPr>
+        <w:ind w:left="720"/>
+        <w:rPr>
+          <w:lang w:val="pt-PT"/>
+        </w:rPr>
+      </w:pPr>
+      <w:r>
+        <w:rPr>
+          <w:lang w:val="pt-PT"/>
+        </w:rPr>
+        <w:t>Tratamento(</w:t>
+      </w:r>
+      <w:r>
+        <w:rPr>
+          <w:b/>
+          <w:u w:val="single"/>
+          <w:lang w:val="pt-PT"/>
+        </w:rPr>
+        <w:t>urgênciaID</w:t>
+      </w:r>
+      <w:r>
+        <w:rPr>
+          <w:lang w:val="pt-PT"/>
+        </w:rPr>
+        <w:t xml:space="preserve">, númeroUtente -&gt; Utente, </w:t>
+      </w:r>
+      <w:r>
+        <w:rPr>
+          <w:lang w:val="pt-PT"/>
+        </w:rPr>
+        <w:t>númeroFuncionário</w:t>
+      </w:r>
+      <w:r>
+        <w:rPr>
+          <w:lang w:val="pt-PT"/>
+        </w:rPr>
+        <w:t xml:space="preserve"> -&gt; </w:t>
+      </w:r>
+      <w:r>
+        <w:rPr>
+          <w:lang w:val="pt-PT"/>
+        </w:rPr>
+        <w:t>Funcionário</w:t>
+      </w:r>
+      <w:r>
+        <w:rPr>
+          <w:lang w:val="pt-PT"/>
+        </w:rPr>
+        <w:t>)</w:t>
+      </w:r>
+    </w:p>
+    <w:p>
+      <w:pPr>
+        <w:ind w:left="720"/>
+        <w:rPr>
+          <w:lang w:val="pt-PT"/>
+        </w:rPr>
+      </w:pPr>
+      <w:proofErr w:type="gramStart"/>
+      <w:r>
+        <w:rPr>
+          <w:lang w:val="pt-PT"/>
+        </w:rPr>
+        <w:t>Cirurgia(</w:t>
+      </w:r>
+      <w:r>
+        <w:rPr>
+          <w:lang w:val="pt-PT"/>
+        </w:rPr>
+        <w:t>código</w:t>
+      </w:r>
+      <w:proofErr w:type="gramEnd"/>
+      <w:r>
+        <w:rPr>
+          <w:lang w:val="pt-PT"/>
+        </w:rPr>
+        <w:t xml:space="preserve">, </w:t>
+      </w:r>
+      <w:r>
+        <w:rPr>
+          <w:b/>
+          <w:u w:val="single"/>
+          <w:lang w:val="pt-PT"/>
+        </w:rPr>
+        <w:t>urgênciaID</w:t>
+      </w:r>
+      <w:r>
+        <w:rPr>
+          <w:lang w:val="pt-PT"/>
+        </w:rPr>
+        <w:t xml:space="preserve">, </w:t>
+      </w:r>
+      <w:proofErr w:type="spellStart"/>
+      <w:r>
+        <w:rPr>
+          <w:lang w:val="pt-PT"/>
+        </w:rPr>
+        <w:t>ÁreaAção</w:t>
+      </w:r>
+      <w:proofErr w:type="spellEnd"/>
+      <w:r>
+        <w:rPr>
+          <w:lang w:val="pt-PT"/>
+        </w:rPr>
+        <w:t xml:space="preserve">, </w:t>
+      </w:r>
+      <w:proofErr w:type="spellStart"/>
+      <w:r>
+        <w:rPr>
+          <w:lang w:val="pt-PT"/>
+        </w:rPr>
+        <w:t>idSalaCirúrgica</w:t>
+      </w:r>
+      <w:proofErr w:type="spellEnd"/>
+      <w:r>
+        <w:rPr>
+          <w:lang w:val="pt-PT"/>
+        </w:rPr>
+        <w:t xml:space="preserve"> -&gt; </w:t>
+      </w:r>
+      <w:proofErr w:type="spellStart"/>
+      <w:r>
+        <w:rPr>
+          <w:lang w:val="pt-PT"/>
+        </w:rPr>
+        <w:t>SalaCirúrgica</w:t>
+      </w:r>
+      <w:proofErr w:type="spellEnd"/>
+      <w:r>
+        <w:rPr>
+          <w:lang w:val="pt-PT"/>
+        </w:rPr>
+        <w:t>)</w:t>
+      </w:r>
+    </w:p>
+    <w:p>
+      <w:pPr>
+        <w:ind w:left="720"/>
+        <w:rPr>
+          <w:lang w:val="pt-PT"/>
+        </w:rPr>
+      </w:pPr>
+      <w:proofErr w:type="gramStart"/>
+      <w:r>
+        <w:rPr>
+          <w:lang w:val="pt-PT"/>
+        </w:rPr>
+        <w:t>Prescrição(</w:t>
+      </w:r>
+      <w:r>
+        <w:rPr>
+          <w:lang w:val="pt-PT"/>
+        </w:rPr>
+        <w:t>referência</w:t>
+      </w:r>
+      <w:proofErr w:type="gramEnd"/>
+      <w:r>
+        <w:rPr>
+          <w:lang w:val="pt-PT"/>
+        </w:rPr>
+        <w:t xml:space="preserve">, </w:t>
+      </w:r>
+      <w:r>
+        <w:rPr>
+          <w:b/>
+          <w:u w:val="single"/>
+          <w:lang w:val="pt-PT"/>
+        </w:rPr>
+        <w:t>urgênciaID</w:t>
+      </w:r>
+      <w:r>
+        <w:rPr>
+          <w:lang w:val="pt-PT"/>
+        </w:rPr>
+        <w:t>, nome)</w:t>
       </w:r>
       <w:bookmarkStart w:id="0" w:name="_GoBack"/>
       <w:bookmarkEnd w:id="0"/>
-      <w:r>
-        <w:rPr>
-          <w:lang w:val="pt-PT"/>
-        </w:rPr>
-        <w:t>cionário</w:t>
-      </w:r>
-      <w:r>
-        <w:rPr>
-          <w:lang w:val="pt-PT"/>
-        </w:rPr>
-        <w:t xml:space="preserve"> -&gt; </w:t>
-      </w:r>
-      <w:r>
-        <w:rPr>
-          <w:lang w:val="pt-PT"/>
-        </w:rPr>
-        <w:t>Funcionário</w:t>
-      </w:r>
-      <w:r>
-        <w:rPr>
-          <w:lang w:val="pt-PT"/>
-        </w:rPr>
-        <w:t>, taxa, horaSaída)</w:t>
-      </w:r>
-    </w:p>
-    <w:p>
-      <w:pPr>
-        <w:rPr>
-          <w:lang w:val="pt-PT"/>
-        </w:rPr>
-      </w:pPr>
-      <w:r>
-        <w:rPr>
-          <w:lang w:val="pt-PT"/>
-        </w:rPr>
-        <w:t>Triagem(</w:t>
-      </w:r>
-      <w:r>
-        <w:rPr>
-          <w:b/>
-          <w:u w:val="single"/>
-          <w:lang w:val="pt-PT"/>
-        </w:rPr>
-        <w:t>urgênciaID</w:t>
-      </w:r>
-      <w:r>
-        <w:rPr>
-          <w:lang w:val="pt-PT"/>
-        </w:rPr>
-        <w:t xml:space="preserve">, númeroUtente -&gt; Utente, </w:t>
-      </w:r>
-      <w:r>
-        <w:rPr>
-          <w:lang w:val="pt-PT"/>
-        </w:rPr>
-        <w:t>númeroFuncionário</w:t>
-      </w:r>
-      <w:r>
-        <w:rPr>
-          <w:lang w:val="pt-PT"/>
-        </w:rPr>
-        <w:t xml:space="preserve"> -&gt; </w:t>
-      </w:r>
-      <w:r>
-        <w:rPr>
-          <w:lang w:val="pt-PT"/>
-        </w:rPr>
-        <w:t>Funcionário</w:t>
-      </w:r>
-      <w:r>
-        <w:rPr>
-          <w:lang w:val="pt-PT"/>
-        </w:rPr>
-        <w:t>, áreaAção, prioridade)</w:t>
-      </w:r>
-    </w:p>
-    <w:p>
-      <w:pPr>
-        <w:rPr>
-          <w:lang w:val="pt-PT"/>
-        </w:rPr>
-      </w:pPr>
-      <w:r>
-        <w:rPr>
-          <w:lang w:val="pt-PT"/>
-        </w:rPr>
-        <w:t>Diagnóstico</w:t>
-      </w:r>
-      <w:r>
-        <w:rPr>
-          <w:lang w:val="pt-PT"/>
-        </w:rPr>
-        <w:t>(</w:t>
-      </w:r>
-      <w:r>
-        <w:rPr>
-          <w:b/>
-          <w:u w:val="single"/>
-          <w:lang w:val="pt-PT"/>
-        </w:rPr>
-        <w:t>urgênciaID</w:t>
-      </w:r>
-      <w:r>
-        <w:rPr>
-          <w:b/>
-          <w:u w:val="single"/>
-          <w:lang w:val="pt-PT"/>
-        </w:rPr>
-        <w:t>, dataEntrada, dataSaída</w:t>
-      </w:r>
-      <w:r>
-        <w:rPr>
-          <w:lang w:val="pt-PT"/>
-        </w:rPr>
-        <w:t xml:space="preserve">,  </w:t>
-      </w:r>
-      <w:r>
-        <w:rPr>
-          <w:lang w:val="pt-PT"/>
-        </w:rPr>
-        <w:t xml:space="preserve">númeroUtente -&gt; Utente, </w:t>
-      </w:r>
-      <w:r>
-        <w:rPr>
-          <w:lang w:val="pt-PT"/>
-        </w:rPr>
-        <w:t>númeroFuncionário</w:t>
-      </w:r>
-      <w:r>
-        <w:rPr>
-          <w:lang w:val="pt-PT"/>
-        </w:rPr>
-        <w:t xml:space="preserve"> -&gt; </w:t>
-      </w:r>
-      <w:r>
-        <w:rPr>
-          <w:lang w:val="pt-PT"/>
-        </w:rPr>
-        <w:t>Funcionário</w:t>
-      </w:r>
-      <w:r>
-        <w:rPr>
-          <w:lang w:val="pt-PT"/>
-        </w:rPr>
-        <w:t>, áreaAção</w:t>
+    </w:p>
+    <w:p>
+      <w:pPr>
+        <w:ind w:left="720"/>
+        <w:rPr>
+          <w:lang w:val="pt-PT"/>
+        </w:rPr>
+      </w:pPr>
+      <w:proofErr w:type="gramStart"/>
+      <w:r>
+        <w:rPr>
+          <w:lang w:val="pt-PT"/>
+        </w:rPr>
+        <w:t>SalaCirúrgica(</w:t>
+      </w:r>
+      <w:r>
+        <w:rPr>
+          <w:b/>
+          <w:u w:val="single"/>
+          <w:lang w:val="pt-PT"/>
+        </w:rPr>
+        <w:t>idSalaCirúrgica</w:t>
+      </w:r>
+      <w:proofErr w:type="gramEnd"/>
+      <w:r>
+        <w:rPr>
+          <w:lang w:val="pt-PT"/>
+        </w:rPr>
+        <w:t>, bloco, número)</w:t>
+      </w:r>
+    </w:p>
+    <w:p>
+      <w:pPr>
+        <w:ind w:left="720"/>
+        <w:rPr>
+          <w:lang w:val="pt-PT"/>
+        </w:rPr>
+      </w:pPr>
+      <w:r>
+        <w:rPr>
+          <w:lang w:val="pt-PT"/>
+        </w:rPr>
+        <w:t>UtenteAlergia(</w:t>
+      </w:r>
+      <w:r>
+        <w:rPr>
+          <w:b/>
+          <w:u w:val="single"/>
+          <w:lang w:val="pt-PT"/>
+        </w:rPr>
+        <w:t>idAlergia -&gt; Alergia</w:t>
+      </w:r>
+      <w:r>
+        <w:rPr>
+          <w:b/>
+          <w:u w:val="single"/>
+          <w:lang w:val="pt-PT"/>
+        </w:rPr>
+        <w:t>, númeroUtente -&gt; Utente</w:t>
       </w:r>
       <w:r>
         <w:rPr>
@@ -544,197 +794,7 @@
     </w:p>
     <w:p>
       <w:pPr>
-        <w:rPr>
-          <w:lang w:val="pt-PT"/>
-        </w:rPr>
-      </w:pPr>
-      <w:r>
-        <w:rPr>
-          <w:lang w:val="pt-PT"/>
-        </w:rPr>
-        <w:t>Tratamento(</w:t>
-      </w:r>
-      <w:r>
-        <w:rPr>
-          <w:b/>
-          <w:u w:val="single"/>
-          <w:lang w:val="pt-PT"/>
-        </w:rPr>
-        <w:t>urgênciaID</w:t>
-      </w:r>
-      <w:r>
-        <w:rPr>
-          <w:lang w:val="pt-PT"/>
-        </w:rPr>
-        <w:t xml:space="preserve">, númeroUtente -&gt; Utente, </w:t>
-      </w:r>
-      <w:r>
-        <w:rPr>
-          <w:lang w:val="pt-PT"/>
-        </w:rPr>
-        <w:t>númeroFuncionário</w:t>
-      </w:r>
-      <w:r>
-        <w:rPr>
-          <w:lang w:val="pt-PT"/>
-        </w:rPr>
-        <w:t xml:space="preserve"> -&gt; </w:t>
-      </w:r>
-      <w:r>
-        <w:rPr>
-          <w:lang w:val="pt-PT"/>
-        </w:rPr>
-        <w:t>Funcionário</w:t>
-      </w:r>
-      <w:r>
-        <w:rPr>
-          <w:lang w:val="pt-PT"/>
-        </w:rPr>
-        <w:t>)</w:t>
-      </w:r>
-    </w:p>
-    <w:p>
-      <w:pPr>
-        <w:rPr>
-          <w:lang w:val="pt-PT"/>
-        </w:rPr>
-      </w:pPr>
-      <w:r>
-        <w:rPr>
-          <w:lang w:val="pt-PT"/>
-        </w:rPr>
-        <w:t>Cirurgia(</w:t>
-      </w:r>
-      <w:r>
-        <w:rPr>
-          <w:lang w:val="pt-PT"/>
-        </w:rPr>
-        <w:t>código</w:t>
-      </w:r>
-      <w:r>
-        <w:rPr>
-          <w:lang w:val="pt-PT"/>
-        </w:rPr>
-        <w:t xml:space="preserve">, </w:t>
-      </w:r>
-      <w:r>
-        <w:rPr>
-          <w:b/>
-          <w:u w:val="single"/>
-          <w:lang w:val="pt-PT"/>
-        </w:rPr>
-        <w:t>urgênciaID</w:t>
-      </w:r>
-      <w:r>
-        <w:rPr>
-          <w:lang w:val="pt-PT"/>
-        </w:rPr>
-        <w:t>, ÁreaAção, idSalaCirúrgica -&gt; SalaCirúrgica)</w:t>
-      </w:r>
-    </w:p>
-    <w:p>
-      <w:pPr>
-        <w:rPr>
-          <w:lang w:val="pt-PT"/>
-        </w:rPr>
-      </w:pPr>
-      <w:r>
-        <w:rPr>
-          <w:lang w:val="pt-PT"/>
-        </w:rPr>
-        <w:t>Prescrição(</w:t>
-      </w:r>
-      <w:r>
-        <w:rPr>
-          <w:lang w:val="pt-PT"/>
-        </w:rPr>
-        <w:t>referência</w:t>
-      </w:r>
-      <w:r>
-        <w:rPr>
-          <w:lang w:val="pt-PT"/>
-        </w:rPr>
-        <w:t xml:space="preserve">, </w:t>
-      </w:r>
-      <w:r>
-        <w:rPr>
-          <w:b/>
-          <w:u w:val="single"/>
-          <w:lang w:val="pt-PT"/>
-        </w:rPr>
-        <w:t>urgênciaID</w:t>
-      </w:r>
-      <w:r>
-        <w:rPr>
-          <w:lang w:val="pt-PT"/>
-        </w:rPr>
-        <w:t>, nome)</w:t>
-      </w:r>
-    </w:p>
-    <w:p>
-      <w:pPr>
-        <w:rPr>
-          <w:lang w:val="pt-PT"/>
-        </w:rPr>
-      </w:pPr>
-      <w:r>
-        <w:rPr>
-          <w:lang w:val="pt-PT"/>
-        </w:rPr>
-        <w:t>SalaCirúrgica(</w:t>
-      </w:r>
-      <w:r>
-        <w:rPr>
-          <w:b/>
-          <w:u w:val="single"/>
-          <w:lang w:val="pt-PT"/>
-        </w:rPr>
-        <w:t>idSalaCirúrgica</w:t>
-      </w:r>
-      <w:r>
-        <w:rPr>
-          <w:lang w:val="pt-PT"/>
-        </w:rPr>
-        <w:t>, bloco, número)</w:t>
-      </w:r>
-    </w:p>
-    <w:p>
-      <w:pPr>
-        <w:rPr>
-          <w:lang w:val="pt-PT"/>
-        </w:rPr>
-      </w:pPr>
-      <w:r>
-        <w:rPr>
-          <w:lang w:val="pt-PT"/>
-        </w:rPr>
-        <w:t>UtenteAlergia(</w:t>
-      </w:r>
-      <w:r>
-        <w:rPr>
-          <w:b/>
-          <w:u w:val="single"/>
-          <w:lang w:val="pt-PT"/>
-        </w:rPr>
-        <w:t>idAlergia -&gt; Alergia</w:t>
-      </w:r>
-      <w:r>
-        <w:rPr>
-          <w:b/>
-          <w:u w:val="single"/>
-          <w:lang w:val="pt-PT"/>
-        </w:rPr>
-        <w:t>, númeroUtente -&gt; Utente</w:t>
-      </w:r>
-      <w:r>
-        <w:rPr>
-          <w:lang w:val="pt-PT"/>
-        </w:rPr>
-        <w:t>)</w:t>
-      </w:r>
-    </w:p>
-    <w:p>
-      <w:pPr>
+        <w:ind w:left="720"/>
         <w:rPr>
           <w:lang w:val="pt-PT"/>
         </w:rPr>
@@ -798,7 +858,7 @@
 </file>
 
 <file path=word/styles.xml><?xml version="1.0" encoding="utf-8"?>
-<w:styles xmlns:mc="http://schemas.openxmlformats.org/markup-compatibility/2006" xmlns:r="http://schemas.openxmlformats.org/officeDocument/2006/relationships" xmlns:w="http://schemas.openxmlformats.org/wordprocessingml/2006/main" xmlns:w14="http://schemas.microsoft.com/office/word/2010/wordml" xmlns:w15="http://schemas.microsoft.com/office/word/2012/wordml" xmlns:w16se="http://schemas.microsoft.com/office/word/2015/wordml/symex" mc:Ignorable="w14 w15 w16se">
+<w:styles xmlns:mc="http://schemas.openxmlformats.org/markup-compatibility/2006" xmlns:r="http://schemas.openxmlformats.org/officeDocument/2006/relationships" xmlns:w="http://schemas.openxmlformats.org/wordprocessingml/2006/main" xmlns:w14="http://schemas.microsoft.com/office/word/2010/wordml" xmlns:w15="http://schemas.microsoft.com/office/word/2012/wordml" mc:Ignorable="w14 w15">
   <w:docDefaults>
     <w:rPrDefault>
       <w:rPr>
@@ -1191,7 +1251,7 @@
     <w:name w:val="Normal"/>
     <w:qFormat/>
   </w:style>
-  <w:style w:type="character" w:default="1" w:styleId="Fontepargpadro">
+  <w:style w:type="character" w:default="1" w:styleId="Tipodeletrapredefinidodopargrafo">
     <w:name w:val="Default Paragraph Font"/>
     <w:uiPriority w:val="1"/>
     <w:semiHidden/>

</xml_diff>